<commit_message>
Added Zeitplan in XLSX and PDF
</commit_message>
<xml_diff>
--- a/Documentation/SkiService-Backend-Dokumentation.docx
+++ b/Documentation/SkiService-Backend-Dokumentation.docx
@@ -9394,7 +9394,6 @@
       <w:lvl w:ilvl="0">
         <w:start w:val="1"/>
         <w:numFmt w:val="bullet"/>
-        <w:pStyle w:val="Aufzhlung1IPSO"/>
         <w:lvlText w:val=""/>
         <w:lvlJc w:val="left"/>
         <w:pPr>
@@ -9410,7 +9409,6 @@
       <w:lvl w:ilvl="1">
         <w:start w:val="1"/>
         <w:numFmt w:val="bullet"/>
-        <w:pStyle w:val="Aufzhlung2IPSO"/>
         <w:lvlText w:val=""/>
         <w:lvlJc w:val="left"/>
         <w:pPr>
@@ -12184,6 +12182,7 @@
     <w:rsid w:val="000247EA"/>
     <w:rsid w:val="000E646D"/>
     <w:rsid w:val="00312587"/>
+    <w:rsid w:val="00391290"/>
     <w:rsid w:val="00450CC4"/>
     <w:rsid w:val="004C6B08"/>
     <w:rsid w:val="00831FC6"/>
@@ -12191,6 +12190,7 @@
     <w:rsid w:val="00B95F10"/>
     <w:rsid w:val="00E319DE"/>
     <w:rsid w:val="00E74D81"/>
+    <w:rsid w:val="00EA3CBA"/>
     <w:rsid w:val="00F82A59"/>
   </w:rsids>
   <m:mathPr>
@@ -12896,19 +12896,6 @@
 </file>
 
 <file path=customXml/item2.xml><?xml version="1.0" encoding="utf-8"?>
-<?mso-contentType ?>
-<FormTemplates xmlns="http://schemas.microsoft.com/sharepoint/v3/contenttype/forms">
-  <Display>DocumentLibraryForm</Display>
-  <Edit>DocumentLibraryForm</Edit>
-  <New>DocumentLibraryForm</New>
-</FormTemplates>
-</file>
-
-<file path=customXml/item3.xml><?xml version="1.0" encoding="utf-8"?>
-<b:Sources xmlns:b="http://schemas.openxmlformats.org/officeDocument/2006/bibliography" xmlns="http://schemas.openxmlformats.org/officeDocument/2006/bibliography" SelectedStyle="\APASixthEditionOfficeOnline.xsl" StyleName="APA" Version="6"/>
-</file>
-
-<file path=customXml/item4.xml><?xml version="1.0" encoding="utf-8"?>
 <ct:contentTypeSchema xmlns:ct="http://schemas.microsoft.com/office/2006/metadata/contentType" xmlns:ma="http://schemas.microsoft.com/office/2006/metadata/properties/metaAttributes" ct:_="" ma:_="" ma:contentTypeName="Dokument" ma:contentTypeID="0x0101007D6975EB59C2E44BAC3B45951BF183FE" ma:contentTypeVersion="9" ma:contentTypeDescription="Ein neues Dokument erstellen." ma:contentTypeScope="" ma:versionID="bad6ffc0af1472491a2555c3229b0e9c">
   <xsd:schema xmlns:xsd="http://www.w3.org/2001/XMLSchema" xmlns:xs="http://www.w3.org/2001/XMLSchema" xmlns:p="http://schemas.microsoft.com/office/2006/metadata/properties" xmlns:ns2="22ab796d-8fc5-4ac7-9ace-ef1e6f1f51fb" xmlns:ns3="dfbdc2fa-c52c-421a-b5b0-a15e8db83b6b" targetNamespace="http://schemas.microsoft.com/office/2006/metadata/properties" ma:root="true" ma:fieldsID="6bacc40c8f78585cc197deaee44f2faf" ns2:_="" ns3:_="">
     <xsd:import namespace="22ab796d-8fc5-4ac7-9ace-ef1e6f1f51fb"/>
@@ -13105,6 +13092,19 @@
 </ct:contentTypeSchema>
 </file>
 
+<file path=customXml/item3.xml><?xml version="1.0" encoding="utf-8"?>
+<b:Sources xmlns:b="http://schemas.openxmlformats.org/officeDocument/2006/bibliography" xmlns="http://schemas.openxmlformats.org/officeDocument/2006/bibliography" SelectedStyle="\APASixthEditionOfficeOnline.xsl" StyleName="APA" Version="6"/>
+</file>
+
+<file path=customXml/item4.xml><?xml version="1.0" encoding="utf-8"?>
+<?mso-contentType ?>
+<FormTemplates xmlns="http://schemas.microsoft.com/sharepoint/v3/contenttype/forms">
+  <Display>DocumentLibraryForm</Display>
+  <Edit>DocumentLibraryForm</Edit>
+  <New>DocumentLibraryForm</New>
+</FormTemplates>
+</file>
+
 <file path=customXml/itemProps1.xml><?xml version="1.0" encoding="utf-8"?>
 <ds:datastoreItem xmlns:ds="http://schemas.openxmlformats.org/officeDocument/2006/customXml" ds:itemID="{634EF22B-3291-4E2F-AF83-18C87E567EE5}">
   <ds:schemaRefs>
@@ -13115,22 +13115,6 @@
 </file>
 
 <file path=customXml/itemProps2.xml><?xml version="1.0" encoding="utf-8"?>
-<ds:datastoreItem xmlns:ds="http://schemas.openxmlformats.org/officeDocument/2006/customXml" ds:itemID="{F67D981F-8D10-4FD0-8537-1B41E18E5D69}">
-  <ds:schemaRefs>
-    <ds:schemaRef ds:uri="http://schemas.microsoft.com/sharepoint/v3/contenttype/forms"/>
-  </ds:schemaRefs>
-</ds:datastoreItem>
-</file>
-
-<file path=customXml/itemProps3.xml><?xml version="1.0" encoding="utf-8"?>
-<ds:datastoreItem xmlns:ds="http://schemas.openxmlformats.org/officeDocument/2006/customXml" ds:itemID="{F518ACFD-A1AD-4648-BB0C-FC44D029D569}">
-  <ds:schemaRefs>
-    <ds:schemaRef ds:uri="http://schemas.openxmlformats.org/officeDocument/2006/bibliography"/>
-  </ds:schemaRefs>
-</ds:datastoreItem>
-</file>
-
-<file path=customXml/itemProps4.xml><?xml version="1.0" encoding="utf-8"?>
 <ds:datastoreItem xmlns:ds="http://schemas.openxmlformats.org/officeDocument/2006/customXml" ds:itemID="{7042C371-B41A-4E62-88CF-C942DA02CCDA}">
   <ds:schemaRefs>
     <ds:schemaRef ds:uri="http://schemas.microsoft.com/office/2006/metadata/contentType"/>
@@ -13147,4 +13131,20 @@
     <ds:schemaRef ds:uri="http://schemas.microsoft.com/internal/obd"/>
   </ds:schemaRefs>
 </ds:datastoreItem>
+</file>
+
+<file path=customXml/itemProps3.xml><?xml version="1.0" encoding="utf-8"?>
+<ds:datastoreItem xmlns:ds="http://schemas.openxmlformats.org/officeDocument/2006/customXml" ds:itemID="{F518ACFD-A1AD-4648-BB0C-FC44D029D569}">
+  <ds:schemaRefs>
+    <ds:schemaRef ds:uri="http://schemas.openxmlformats.org/officeDocument/2006/bibliography"/>
+  </ds:schemaRefs>
+</ds:datastoreItem>
+</file>
+
+<file path=customXml/itemProps4.xml><?xml version="1.0" encoding="utf-8"?>
+<ds:datastoreItem xmlns:ds="http://schemas.openxmlformats.org/officeDocument/2006/customXml" ds:itemID="{F67D981F-8D10-4FD0-8537-1B41E18E5D69}">
+  <ds:schemaRefs>
+    <ds:schemaRef ds:uri="http://schemas.microsoft.com/sharepoint/v3/contenttype/forms"/>
+  </ds:schemaRefs>
+</ds:datastoreItem>
 </file>
</xml_diff>